<commit_message>
Képek átalakítása szöveggé REF #6
</commit_message>
<xml_diff>
--- a/munkanaplo.docx
+++ b/munkanaplo.docx
@@ -16,13 +16,8 @@
         </w:numPr>
       </w:pPr>
       <w:r>
-        <w:t xml:space="preserve">Letöltöttem a </w:t>
-      </w:r>
-      <w:proofErr w:type="spellStart"/>
-      <w:r>
-        <w:t>Gitet</w:t>
-      </w:r>
-      <w:proofErr w:type="spellEnd"/>
+        <w:t>Letöltöttem a Gitet</w:t>
+      </w:r>
     </w:p>
     <w:p>
       <w:pPr>
@@ -33,13 +28,8 @@
         </w:numPr>
       </w:pPr>
       <w:r>
-        <w:t xml:space="preserve">Létrehoztam a </w:t>
-      </w:r>
-      <w:proofErr w:type="spellStart"/>
-      <w:r>
-        <w:t>repositoryt</w:t>
-      </w:r>
-      <w:proofErr w:type="spellEnd"/>
+        <w:t>Létrehoztam a repositoryt</w:t>
+      </w:r>
     </w:p>
     <w:p>
       <w:pPr>
@@ -211,15 +201,7 @@
     </w:p>
     <w:p>
       <w:r>
-        <w:t xml:space="preserve">Szakdolgozat: Word, a </w:t>
-      </w:r>
-      <w:proofErr w:type="spellStart"/>
-      <w:r>
-        <w:t>githubra</w:t>
-      </w:r>
-      <w:proofErr w:type="spellEnd"/>
-      <w:r>
-        <w:t xml:space="preserve"> </w:t>
+        <w:t xml:space="preserve">Szakdolgozat: Word, a githubra </w:t>
       </w:r>
       <w:r>
         <w:t xml:space="preserve">is </w:t>
@@ -236,15 +218,7 @@
         <w:ind w:firstLine="708"/>
       </w:pPr>
       <w:r>
-        <w:t xml:space="preserve"> </w:t>
-      </w:r>
-      <w:proofErr w:type="spellStart"/>
-      <w:r>
-        <w:t>OneDriveon</w:t>
-      </w:r>
-      <w:proofErr w:type="spellEnd"/>
-      <w:r>
-        <w:t xml:space="preserve">: </w:t>
+        <w:t xml:space="preserve"> OneDriveon: </w:t>
       </w:r>
       <w:hyperlink r:id="rId8" w:history="1">
         <w:r>
@@ -422,7 +396,7 @@
       <w:r>
         <w:t xml:space="preserve">Formázás: </w:t>
       </w:r>
-      <w:hyperlink r:id="rId9" w:history="1">
+      <w:hyperlink r:id="rId9" w:anchor="custom-themes-with-sass" w:history="1">
         <w:r>
           <w:rPr>
             <w:rStyle w:val="Hiperhivatkozs"/>
@@ -439,13 +413,8 @@
           <w:numId w:val="2"/>
         </w:numPr>
       </w:pPr>
-      <w:proofErr w:type="spellStart"/>
-      <w:r>
-        <w:t>Nodejs</w:t>
-      </w:r>
-      <w:proofErr w:type="spellEnd"/>
-      <w:r>
-        <w:t xml:space="preserve"> felállítása: </w:t>
+      <w:r>
+        <w:t xml:space="preserve">Nodejs felállítása: </w:t>
       </w:r>
       <w:hyperlink r:id="rId10" w:history="1">
         <w:r>
@@ -465,21 +434,10 @@
         </w:numPr>
       </w:pPr>
       <w:r>
-        <w:t xml:space="preserve">Csatlakozás </w:t>
-      </w:r>
-      <w:proofErr w:type="spellStart"/>
-      <w:r>
-        <w:t>Firebasehez</w:t>
-      </w:r>
-      <w:proofErr w:type="spellEnd"/>
-      <w:r>
-        <w:t>:</w:t>
-      </w:r>
-      <w:r>
-        <w:t xml:space="preserve"> </w:t>
-      </w:r>
-      <w:r>
-        <w:t>https://medium.com/@invictarasolutions/integrating-firebase-into-angular-17-with-modern-practices-1cb8fc1a65d4</w:t>
+        <w:t>Csatlakozás Firebasehez:</w:t>
+      </w:r>
+      <w:r>
+        <w:t xml:space="preserve"> https://medium.com/@invictarasolutions/integrating-firebase-into-angular-17-with-modern-practices-1cb8fc1a65d4</w:t>
       </w:r>
     </w:p>
     <w:p>
@@ -495,14 +453,23 @@
       </w:r>
     </w:p>
     <w:p>
-      <w:pPr>
-        <w:pStyle w:val="Listaszerbekezds"/>
-        <w:numPr>
-          <w:ilvl w:val="0"/>
-          <w:numId w:val="2"/>
-        </w:numPr>
-      </w:pPr>
-    </w:p>
+      <w:r>
+        <w:t>Integráltam a tesseract.js-t a projektbe, működik</w:t>
+      </w:r>
+    </w:p>
+    <w:p>
+      <w:r>
+        <w:t xml:space="preserve">Integráltam a </w:t>
+      </w:r>
+      <w:r>
+        <w:t>pdf</w:t>
+      </w:r>
+      <w:r>
+        <w:t>.js-t a projektbe, működik</w:t>
+      </w:r>
+    </w:p>
+    <w:p/>
+    <w:p/>
     <w:sectPr>
       <w:pgSz w:w="11906" w:h="16838"/>
       <w:pgMar w:top="1417" w:right="1417" w:bottom="1417" w:left="1417" w:header="708" w:footer="708" w:gutter="0"/>

</xml_diff>

<commit_message>
Adatok elmentése adatbázisba, megjelenítése
</commit_message>
<xml_diff>
--- a/munkanaplo.docx
+++ b/munkanaplo.docx
@@ -16,8 +16,13 @@
         </w:numPr>
       </w:pPr>
       <w:r>
-        <w:t>Letöltöttem a Gitet</w:t>
-      </w:r>
+        <w:t xml:space="preserve">Letöltöttem a </w:t>
+      </w:r>
+      <w:proofErr w:type="spellStart"/>
+      <w:r>
+        <w:t>Gitet</w:t>
+      </w:r>
+      <w:proofErr w:type="spellEnd"/>
     </w:p>
     <w:p>
       <w:pPr>
@@ -28,8 +33,13 @@
         </w:numPr>
       </w:pPr>
       <w:r>
-        <w:t>Létrehoztam a repositoryt</w:t>
-      </w:r>
+        <w:t xml:space="preserve">Létrehoztam a </w:t>
+      </w:r>
+      <w:proofErr w:type="spellStart"/>
+      <w:r>
+        <w:t>repositoryt</w:t>
+      </w:r>
+      <w:proofErr w:type="spellEnd"/>
     </w:p>
     <w:p>
       <w:pPr>
@@ -201,7 +211,15 @@
     </w:p>
     <w:p>
       <w:r>
-        <w:t xml:space="preserve">Szakdolgozat: Word, a githubra </w:t>
+        <w:t xml:space="preserve">Szakdolgozat: Word, a </w:t>
+      </w:r>
+      <w:proofErr w:type="spellStart"/>
+      <w:r>
+        <w:t>githubra</w:t>
+      </w:r>
+      <w:proofErr w:type="spellEnd"/>
+      <w:r>
+        <w:t xml:space="preserve"> </w:t>
       </w:r>
       <w:r>
         <w:t xml:space="preserve">is </w:t>
@@ -218,7 +236,15 @@
         <w:ind w:firstLine="708"/>
       </w:pPr>
       <w:r>
-        <w:t xml:space="preserve"> OneDriveon: </w:t>
+        <w:t xml:space="preserve"> </w:t>
+      </w:r>
+      <w:proofErr w:type="spellStart"/>
+      <w:r>
+        <w:t>OneDriveon</w:t>
+      </w:r>
+      <w:proofErr w:type="spellEnd"/>
+      <w:r>
+        <w:t xml:space="preserve">: </w:t>
       </w:r>
       <w:hyperlink r:id="rId8" w:history="1">
         <w:r>
@@ -413,8 +439,13 @@
           <w:numId w:val="2"/>
         </w:numPr>
       </w:pPr>
-      <w:r>
-        <w:t xml:space="preserve">Nodejs felállítása: </w:t>
+      <w:proofErr w:type="spellStart"/>
+      <w:r>
+        <w:t>Nodejs</w:t>
+      </w:r>
+      <w:proofErr w:type="spellEnd"/>
+      <w:r>
+        <w:t xml:space="preserve"> felállítása: </w:t>
       </w:r>
       <w:hyperlink r:id="rId10" w:history="1">
         <w:r>
@@ -434,7 +465,15 @@
         </w:numPr>
       </w:pPr>
       <w:r>
-        <w:t>Csatlakozás Firebasehez:</w:t>
+        <w:t xml:space="preserve">Csatlakozás </w:t>
+      </w:r>
+      <w:proofErr w:type="spellStart"/>
+      <w:r>
+        <w:t>Firebasehez</w:t>
+      </w:r>
+      <w:proofErr w:type="spellEnd"/>
+      <w:r>
+        <w:t>:</w:t>
       </w:r>
       <w:r>
         <w:t xml:space="preserve"> https://medium.com/@invictarasolutions/integrating-firebase-into-angular-17-with-modern-practices-1cb8fc1a65d4</w:t>
@@ -459,17 +498,18 @@
     </w:p>
     <w:p>
       <w:r>
-        <w:t xml:space="preserve">Integráltam a </w:t>
-      </w:r>
-      <w:r>
-        <w:t>pdf</w:t>
-      </w:r>
-      <w:r>
-        <w:t>.js-t a projektbe, működik</w:t>
+        <w:t>Integráltam a pdf.js-t a projektbe, működik</w:t>
       </w:r>
     </w:p>
     <w:p/>
-    <w:p/>
+    <w:p>
+      <w:r>
+        <w:t xml:space="preserve">táblázat szűrése: </w:t>
+      </w:r>
+      <w:r>
+        <w:t>https://stackblitz.com/edit/column-select-mat-table?file=app%2Ftable-sorting-example.ts,app%2Fpopup%2Fpopup.ts</w:t>
+      </w:r>
+    </w:p>
     <w:sectPr>
       <w:pgSz w:w="11906" w:h="16838"/>
       <w:pgMar w:top="1417" w:right="1417" w:bottom="1417" w:left="1417" w:header="708" w:footer="708" w:gutter="0"/>

</xml_diff>